<commit_message>
Add borders to one of the tables
</commit_message>
<xml_diff>
--- a/addImage.docx
+++ b/addImage.docx
@@ -4,6 +4,7 @@
   <w:body>
     <w:tbl>
       <w:tblPr>
+        <w:tblStyle w:val="TableGrid"/>
         <w:tblW w:type="auto" w:w="0"/>
         <w:tblLook w:firstColumn="1" w:firstRow="1" w:lastColumn="0" w:lastRow="0" w:noHBand="0" w:noVBand="1" w:val="04A0"/>
       </w:tblPr>
@@ -59,7 +60,9 @@
           </w:tcPr>
           <w:p>
             <w:r>
-              <w:t>parrot, possibly dead</w:t>
+              <w:t>parrot,</w:t>
+              <w:br/>
+              <w:t>possibly dead</w:t>
             </w:r>
           </w:p>
         </w:tc>

</xml_diff>